<commit_message>
Fix gender recode problem; will have to go back and fix directionality of results later
</commit_message>
<xml_diff>
--- a/doc/assignment_4-5.docx
+++ b/doc/assignment_4-5.docx
@@ -1609,49 +1609,49 @@
         <w:rPr>
           <w:rStyle w:val="DecValTok"/>
         </w:rPr>
+        <w:t xml:space="preserve">1</w:t>
+      </w:r>
+      <w:r>
+        <w:rPr>
+          <w:rStyle w:val="NormalTok"/>
+        </w:rPr>
+        <w:t xml:space="preserve">, </w:t>
+      </w:r>
+      <w:r>
+        <w:rPr>
+          <w:rStyle w:val="StringTok"/>
+        </w:rPr>
+        <w:t xml:space="preserve">`</w:t>
+      </w:r>
+      <w:r>
+        <w:rPr>
+          <w:rStyle w:val="DataTypeTok"/>
+        </w:rPr>
+        <w:t xml:space="preserve">2</w:t>
+      </w:r>
+      <w:r>
+        <w:rPr>
+          <w:rStyle w:val="StringTok"/>
+        </w:rPr>
+        <w:t xml:space="preserve">`</w:t>
+      </w:r>
+      <w:r>
+        <w:rPr>
+          <w:rStyle w:val="NormalTok"/>
+        </w:rPr>
+        <w:t xml:space="preserve"> =</w:t>
+      </w:r>
+      <w:r>
+        <w:rPr>
+          <w:rStyle w:val="StringTok"/>
+        </w:rPr>
+        <w:t xml:space="preserve"> </w:t>
+      </w:r>
+      <w:r>
+        <w:rPr>
+          <w:rStyle w:val="DecValTok"/>
+        </w:rPr>
         <w:t xml:space="preserve">0</w:t>
-      </w:r>
-      <w:r>
-        <w:rPr>
-          <w:rStyle w:val="NormalTok"/>
-        </w:rPr>
-        <w:t xml:space="preserve">, </w:t>
-      </w:r>
-      <w:r>
-        <w:rPr>
-          <w:rStyle w:val="StringTok"/>
-        </w:rPr>
-        <w:t xml:space="preserve">`</w:t>
-      </w:r>
-      <w:r>
-        <w:rPr>
-          <w:rStyle w:val="DataTypeTok"/>
-        </w:rPr>
-        <w:t xml:space="preserve">2</w:t>
-      </w:r>
-      <w:r>
-        <w:rPr>
-          <w:rStyle w:val="StringTok"/>
-        </w:rPr>
-        <w:t xml:space="preserve">`</w:t>
-      </w:r>
-      <w:r>
-        <w:rPr>
-          <w:rStyle w:val="NormalTok"/>
-        </w:rPr>
-        <w:t xml:space="preserve"> =</w:t>
-      </w:r>
-      <w:r>
-        <w:rPr>
-          <w:rStyle w:val="StringTok"/>
-        </w:rPr>
-        <w:t xml:space="preserve"> </w:t>
-      </w:r>
-      <w:r>
-        <w:rPr>
-          <w:rStyle w:val="DecValTok"/>
-        </w:rPr>
-        <w:t xml:space="preserve">1</w:t>
       </w:r>
       <w:r>
         <w:rPr>
@@ -1935,88 +1935,88 @@
         <w:rPr>
           <w:rStyle w:val="VerbatimChar"/>
         </w:rPr>
-        <w:t xml:space="preserve">##  1 CAN           492.  0.93       NA         NA      0          NA            3</w:t>
-      </w:r>
-      <w:r>
-        <w:br/>
-      </w:r>
-      <w:r>
-        <w:rPr>
-          <w:rStyle w:val="VerbatimChar"/>
-        </w:rPr>
-        <w:t xml:space="preserve">##  2 CAN           394. -0.78        0         NA      0          NA            3</w:t>
-      </w:r>
-      <w:r>
-        <w:br/>
-      </w:r>
-      <w:r>
-        <w:rPr>
-          <w:rStyle w:val="VerbatimChar"/>
-        </w:rPr>
-        <w:t xml:space="preserve">##  3 CAN           390. -1.3         0          1      1           2            2</w:t>
-      </w:r>
-      <w:r>
-        <w:br/>
-      </w:r>
-      <w:r>
-        <w:rPr>
-          <w:rStyle w:val="VerbatimChar"/>
-        </w:rPr>
-        <w:t xml:space="preserve">##  4 CAN           504.  0.56        0          2      0           2            3</w:t>
-      </w:r>
-      <w:r>
-        <w:br/>
-      </w:r>
-      <w:r>
-        <w:rPr>
-          <w:rStyle w:val="VerbatimChar"/>
-        </w:rPr>
-        <w:t xml:space="preserve">##  5 CAN           466. -0.03        0          3      1           1           NA</w:t>
-      </w:r>
-      <w:r>
-        <w:br/>
-      </w:r>
-      <w:r>
-        <w:rPr>
-          <w:rStyle w:val="VerbatimChar"/>
-        </w:rPr>
-        <w:t xml:space="preserve">##  6 CAN           398.  0.74        0          1      0           2            2</w:t>
-      </w:r>
-      <w:r>
-        <w:br/>
-      </w:r>
-      <w:r>
-        <w:rPr>
-          <w:rStyle w:val="VerbatimChar"/>
-        </w:rPr>
-        <w:t xml:space="preserve">##  7 CAN           404. NA          NA         NA      0          NA           NA</w:t>
-      </w:r>
-      <w:r>
-        <w:br/>
-      </w:r>
-      <w:r>
-        <w:rPr>
-          <w:rStyle w:val="VerbatimChar"/>
-        </w:rPr>
-        <w:t xml:space="preserve">##  8 CAN           406. -2.58        0          4      0           2           NA</w:t>
-      </w:r>
-      <w:r>
-        <w:br/>
-      </w:r>
-      <w:r>
-        <w:rPr>
-          <w:rStyle w:val="VerbatimChar"/>
-        </w:rPr>
-        <w:t xml:space="preserve">##  9 CAN           609.  0.88        0          4      1           1           NA</w:t>
-      </w:r>
-      <w:r>
-        <w:br/>
-      </w:r>
-      <w:r>
-        <w:rPr>
-          <w:rStyle w:val="VerbatimChar"/>
-        </w:rPr>
-        <w:t xml:space="preserve">## 10 CAN           452.  0.44        0          1      0           2           NA</w:t>
+        <w:t xml:space="preserve">##  1 CAN           492.  0.93       NA         NA      1          NA            3</w:t>
+      </w:r>
+      <w:r>
+        <w:br/>
+      </w:r>
+      <w:r>
+        <w:rPr>
+          <w:rStyle w:val="VerbatimChar"/>
+        </w:rPr>
+        <w:t xml:space="preserve">##  2 CAN           394. -0.78        0         NA      1          NA            3</w:t>
+      </w:r>
+      <w:r>
+        <w:br/>
+      </w:r>
+      <w:r>
+        <w:rPr>
+          <w:rStyle w:val="VerbatimChar"/>
+        </w:rPr>
+        <w:t xml:space="preserve">##  3 CAN           390. -1.3         0          1      0           2            2</w:t>
+      </w:r>
+      <w:r>
+        <w:br/>
+      </w:r>
+      <w:r>
+        <w:rPr>
+          <w:rStyle w:val="VerbatimChar"/>
+        </w:rPr>
+        <w:t xml:space="preserve">##  4 CAN           504.  0.56        0          2      1           2            3</w:t>
+      </w:r>
+      <w:r>
+        <w:br/>
+      </w:r>
+      <w:r>
+        <w:rPr>
+          <w:rStyle w:val="VerbatimChar"/>
+        </w:rPr>
+        <w:t xml:space="preserve">##  5 CAN           466. -0.03        0          3      0           1           NA</w:t>
+      </w:r>
+      <w:r>
+        <w:br/>
+      </w:r>
+      <w:r>
+        <w:rPr>
+          <w:rStyle w:val="VerbatimChar"/>
+        </w:rPr>
+        <w:t xml:space="preserve">##  6 CAN           398.  0.74        0          1      1           2            2</w:t>
+      </w:r>
+      <w:r>
+        <w:br/>
+      </w:r>
+      <w:r>
+        <w:rPr>
+          <w:rStyle w:val="VerbatimChar"/>
+        </w:rPr>
+        <w:t xml:space="preserve">##  7 CAN           404. NA          NA         NA      1          NA           NA</w:t>
+      </w:r>
+      <w:r>
+        <w:br/>
+      </w:r>
+      <w:r>
+        <w:rPr>
+          <w:rStyle w:val="VerbatimChar"/>
+        </w:rPr>
+        <w:t xml:space="preserve">##  8 CAN           406. -2.58        0          4      1           2           NA</w:t>
+      </w:r>
+      <w:r>
+        <w:br/>
+      </w:r>
+      <w:r>
+        <w:rPr>
+          <w:rStyle w:val="VerbatimChar"/>
+        </w:rPr>
+        <w:t xml:space="preserve">##  9 CAN           609.  0.88        0          4      0           1           NA</w:t>
+      </w:r>
+      <w:r>
+        <w:br/>
+      </w:r>
+      <w:r>
+        <w:rPr>
+          <w:rStyle w:val="VerbatimChar"/>
+        </w:rPr>
+        <w:t xml:space="preserve">## 10 CAN           452.  0.44        0          1      1           2           NA</w:t>
       </w:r>
       <w:r>
         <w:br/>
@@ -2509,281 +2509,279 @@
         <w:t xml:space="preserve"> </w:t>
       </w:r>
       <w:r>
-        <w:t xml:space="preserve">of a zero-order correlation, which we can think of as a</w:t>
-      </w:r>
-      <w:r>
-        <w:t xml:space="preserve"> </w:t>
-      </w:r>
-      <w:r>
-        <w:t xml:space="preserve">“</w:t>
-      </w:r>
-      <w:r>
-        <w:t xml:space="preserve">normal</w:t>
-      </w:r>
-      <w:r>
-        <w:t xml:space="preserve">”</w:t>
-      </w:r>
-      <w:r>
-        <w:t xml:space="preserve"> </w:t>
-      </w:r>
-      <w:r>
-        <w:t xml:space="preserve">correlation (i.e., Pearson’s Product Moment Correlation).</w:t>
+        <w:t xml:space="preserve">of the multiple correlation coefficient; when the part correlation is squared, it carves out the variance explained (i.e., the multiple R^2) by the unique predictor.</w:t>
       </w:r>
     </w:p>
     <w:p>
       <w:pPr>
-        <w:pStyle w:val="SourceCode"/>
-      </w:pPr>
-      <w:r>
-        <w:rPr>
-          <w:rStyle w:val="CommentTok"/>
-        </w:rPr>
-        <w:t xml:space="preserve"># Select the variables in the model</w:t>
-      </w:r>
-      <w:r>
-        <w:br/>
-      </w:r>
-      <w:r>
-        <w:rPr>
-          <w:rStyle w:val="NormalTok"/>
-        </w:rPr>
-        <w:t xml:space="preserve">pisa_</w:t>
-      </w:r>
-      <w:r>
-        <w:rPr>
-          <w:rStyle w:val="DecValTok"/>
-        </w:rPr>
-        <w:t xml:space="preserve">3</w:t>
-      </w:r>
-      <w:r>
-        <w:rPr>
-          <w:rStyle w:val="NormalTok"/>
-        </w:rPr>
-        <w:t xml:space="preserve"> &lt;-</w:t>
-      </w:r>
-      <w:r>
-        <w:rPr>
-          <w:rStyle w:val="StringTok"/>
-        </w:rPr>
-        <w:t xml:space="preserve"> </w:t>
-      </w:r>
-      <w:r>
-        <w:rPr>
-          <w:rStyle w:val="NormalTok"/>
-        </w:rPr>
-        <w:t xml:space="preserve">pisa_</w:t>
-      </w:r>
-      <w:r>
-        <w:rPr>
-          <w:rStyle w:val="DecValTok"/>
-        </w:rPr>
-        <w:t xml:space="preserve">2</w:t>
-      </w:r>
-      <w:r>
-        <w:rPr>
-          <w:rStyle w:val="NormalTok"/>
-        </w:rPr>
-        <w:t xml:space="preserve"> </w:t>
-      </w:r>
-      <w:r>
-        <w:rPr>
-          <w:rStyle w:val="OperatorTok"/>
-        </w:rPr>
-        <w:t xml:space="preserve">%&gt;%</w:t>
-      </w:r>
-      <w:r>
-        <w:br/>
-      </w:r>
-      <w:r>
-        <w:rPr>
-          <w:rStyle w:val="StringTok"/>
-        </w:rPr>
-        <w:t xml:space="preserve">  </w:t>
-      </w:r>
-      <w:r>
-        <w:rPr>
-          <w:rStyle w:val="KeywordTok"/>
-        </w:rPr>
-        <w:t xml:space="preserve">select</w:t>
-      </w:r>
-      <w:r>
-        <w:rPr>
-          <w:rStyle w:val="NormalTok"/>
-        </w:rPr>
-        <w:t xml:space="preserve">(</w:t>
-      </w:r>
-      <w:r>
-        <w:rPr>
-          <w:rStyle w:val="OperatorTok"/>
-        </w:rPr>
-        <w:t xml:space="preserve">-</w:t>
-      </w:r>
-      <w:r>
-        <w:rPr>
-          <w:rStyle w:val="NormalTok"/>
-        </w:rPr>
-        <w:t xml:space="preserve">country, </w:t>
-      </w:r>
-      <w:r>
-        <w:rPr>
-          <w:rStyle w:val="OperatorTok"/>
-        </w:rPr>
-        <w:t xml:space="preserve">-</w:t>
-      </w:r>
-      <w:r>
-        <w:rPr>
-          <w:rStyle w:val="NormalTok"/>
-        </w:rPr>
-        <w:t xml:space="preserve">math_career, </w:t>
-      </w:r>
-      <w:r>
-        <w:rPr>
-          <w:rStyle w:val="OperatorTok"/>
-        </w:rPr>
-        <w:t xml:space="preserve">-</w:t>
-      </w:r>
-      <w:r>
-        <w:rPr>
-          <w:rStyle w:val="NormalTok"/>
-        </w:rPr>
-        <w:t xml:space="preserve">applied_math, </w:t>
-      </w:r>
-      <w:r>
-        <w:rPr>
-          <w:rStyle w:val="OperatorTok"/>
-        </w:rPr>
-        <w:t xml:space="preserve">-</w:t>
-      </w:r>
-      <w:r>
-        <w:rPr>
-          <w:rStyle w:val="NormalTok"/>
-        </w:rPr>
-        <w:t xml:space="preserve">solve_equation)</w:t>
-      </w:r>
-      <w:r>
-        <w:br/>
-      </w:r>
-      <w:r>
-        <w:br/>
-      </w:r>
-      <w:r>
-        <w:rPr>
-          <w:rStyle w:val="CommentTok"/>
-        </w:rPr>
-        <w:t xml:space="preserve"># Calculate semi-partial correlation (i.e., part)</w:t>
-      </w:r>
-      <w:r>
-        <w:br/>
-      </w:r>
-      <w:r>
-        <w:rPr>
-          <w:rStyle w:val="CommentTok"/>
-        </w:rPr>
-        <w:t xml:space="preserve"># Remove missing values</w:t>
-      </w:r>
-      <w:r>
-        <w:br/>
-      </w:r>
-      <w:r>
-        <w:rPr>
-          <w:rStyle w:val="NormalTok"/>
-        </w:rPr>
-        <w:t xml:space="preserve">part &lt;-</w:t>
-      </w:r>
-      <w:r>
-        <w:rPr>
-          <w:rStyle w:val="StringTok"/>
-        </w:rPr>
-        <w:t xml:space="preserve"> </w:t>
-      </w:r>
-      <w:r>
-        <w:rPr>
-          <w:rStyle w:val="KeywordTok"/>
-        </w:rPr>
-        <w:t xml:space="preserve">spcor</w:t>
-      </w:r>
-      <w:r>
-        <w:rPr>
-          <w:rStyle w:val="NormalTok"/>
-        </w:rPr>
-        <w:t xml:space="preserve">(</w:t>
-      </w:r>
-      <w:r>
-        <w:rPr>
-          <w:rStyle w:val="KeywordTok"/>
-        </w:rPr>
-        <w:t xml:space="preserve">na.omit</w:t>
-      </w:r>
-      <w:r>
-        <w:rPr>
-          <w:rStyle w:val="NormalTok"/>
-        </w:rPr>
-        <w:t xml:space="preserve">(</w:t>
-      </w:r>
-      <w:r>
-        <w:rPr>
-          <w:rStyle w:val="KeywordTok"/>
-        </w:rPr>
-        <w:t xml:space="preserve">as.data.frame</w:t>
-      </w:r>
-      <w:r>
-        <w:rPr>
-          <w:rStyle w:val="NormalTok"/>
-        </w:rPr>
-        <w:t xml:space="preserve">(pisa_</w:t>
-      </w:r>
-      <w:r>
-        <w:rPr>
-          <w:rStyle w:val="DecValTok"/>
-        </w:rPr>
-        <w:t xml:space="preserve">3</w:t>
-      </w:r>
-      <w:r>
-        <w:rPr>
-          <w:rStyle w:val="NormalTok"/>
-        </w:rPr>
-        <w:t xml:space="preserve">)), </w:t>
-      </w:r>
-      <w:r>
-        <w:rPr>
-          <w:rStyle w:val="DataTypeTok"/>
-        </w:rPr>
-        <w:t xml:space="preserve">method =</w:t>
-      </w:r>
-      <w:r>
-        <w:rPr>
-          <w:rStyle w:val="NormalTok"/>
-        </w:rPr>
-        <w:t xml:space="preserve"> </w:t>
-      </w:r>
-      <w:r>
-        <w:rPr>
-          <w:rStyle w:val="StringTok"/>
-        </w:rPr>
-        <w:t xml:space="preserve">"pearson"</w:t>
-      </w:r>
-      <w:r>
-        <w:rPr>
-          <w:rStyle w:val="NormalTok"/>
-        </w:rPr>
-        <w:t xml:space="preserve">)</w:t>
-      </w:r>
-      <w:r>
-        <w:br/>
-      </w:r>
-      <w:r>
-        <w:rPr>
-          <w:rStyle w:val="NormalTok"/>
-        </w:rPr>
-        <w:t xml:space="preserve">part</w:t>
+        <w:pStyle w:val="BodyText"/>
+      </w:pPr>
+      <w:r>
+        <w:t xml:space="preserve">Partial is like a relative frequency. It is out of 100% of multiple R^2.</w:t>
       </w:r>
     </w:p>
     <w:p>
       <w:pPr>
+        <w:pStyle w:val="BodyText"/>
+      </w:pPr>
+      <w:r>
+        <w:t xml:space="preserve">Whereas the part correlation carves out a part of the multiple R^2. For example, if the R^2 is 0.241 and the part correlation for SES is .483, then the squared value of the part correlation is 0.231, which is in the same units as multiple R^2.</w:t>
+      </w:r>
+    </w:p>
+    <w:p>
+      <w:pPr>
         <w:pStyle w:val="SourceCode"/>
       </w:pPr>
       <w:r>
         <w:rPr>
+          <w:rStyle w:val="CommentTok"/>
+        </w:rPr>
+        <w:t xml:space="preserve"># Select the variables in the model</w:t>
+      </w:r>
+      <w:r>
+        <w:br/>
+      </w:r>
+      <w:r>
+        <w:rPr>
+          <w:rStyle w:val="NormalTok"/>
+        </w:rPr>
+        <w:t xml:space="preserve">pisa_</w:t>
+      </w:r>
+      <w:r>
+        <w:rPr>
+          <w:rStyle w:val="DecValTok"/>
+        </w:rPr>
+        <w:t xml:space="preserve">3</w:t>
+      </w:r>
+      <w:r>
+        <w:rPr>
+          <w:rStyle w:val="NormalTok"/>
+        </w:rPr>
+        <w:t xml:space="preserve"> &lt;-</w:t>
+      </w:r>
+      <w:r>
+        <w:rPr>
+          <w:rStyle w:val="StringTok"/>
+        </w:rPr>
+        <w:t xml:space="preserve"> </w:t>
+      </w:r>
+      <w:r>
+        <w:rPr>
+          <w:rStyle w:val="NormalTok"/>
+        </w:rPr>
+        <w:t xml:space="preserve">pisa_</w:t>
+      </w:r>
+      <w:r>
+        <w:rPr>
+          <w:rStyle w:val="DecValTok"/>
+        </w:rPr>
+        <w:t xml:space="preserve">2</w:t>
+      </w:r>
+      <w:r>
+        <w:rPr>
+          <w:rStyle w:val="NormalTok"/>
+        </w:rPr>
+        <w:t xml:space="preserve"> </w:t>
+      </w:r>
+      <w:r>
+        <w:rPr>
+          <w:rStyle w:val="OperatorTok"/>
+        </w:rPr>
+        <w:t xml:space="preserve">%&gt;%</w:t>
+      </w:r>
+      <w:r>
+        <w:br/>
+      </w:r>
+      <w:r>
+        <w:rPr>
+          <w:rStyle w:val="StringTok"/>
+        </w:rPr>
+        <w:t xml:space="preserve">  </w:t>
+      </w:r>
+      <w:r>
+        <w:rPr>
+          <w:rStyle w:val="KeywordTok"/>
+        </w:rPr>
+        <w:t xml:space="preserve">select</w:t>
+      </w:r>
+      <w:r>
+        <w:rPr>
+          <w:rStyle w:val="NormalTok"/>
+        </w:rPr>
+        <w:t xml:space="preserve">(</w:t>
+      </w:r>
+      <w:r>
+        <w:rPr>
+          <w:rStyle w:val="OperatorTok"/>
+        </w:rPr>
+        <w:t xml:space="preserve">-</w:t>
+      </w:r>
+      <w:r>
+        <w:rPr>
+          <w:rStyle w:val="NormalTok"/>
+        </w:rPr>
+        <w:t xml:space="preserve">country, </w:t>
+      </w:r>
+      <w:r>
+        <w:rPr>
+          <w:rStyle w:val="OperatorTok"/>
+        </w:rPr>
+        <w:t xml:space="preserve">-</w:t>
+      </w:r>
+      <w:r>
+        <w:rPr>
+          <w:rStyle w:val="NormalTok"/>
+        </w:rPr>
+        <w:t xml:space="preserve">math_career, </w:t>
+      </w:r>
+      <w:r>
+        <w:rPr>
+          <w:rStyle w:val="OperatorTok"/>
+        </w:rPr>
+        <w:t xml:space="preserve">-</w:t>
+      </w:r>
+      <w:r>
+        <w:rPr>
+          <w:rStyle w:val="NormalTok"/>
+        </w:rPr>
+        <w:t xml:space="preserve">applied_math, </w:t>
+      </w:r>
+      <w:r>
+        <w:rPr>
+          <w:rStyle w:val="OperatorTok"/>
+        </w:rPr>
+        <w:t xml:space="preserve">-</w:t>
+      </w:r>
+      <w:r>
+        <w:rPr>
+          <w:rStyle w:val="NormalTok"/>
+        </w:rPr>
+        <w:t xml:space="preserve">solve_equation)</w:t>
+      </w:r>
+      <w:r>
+        <w:br/>
+      </w:r>
+      <w:r>
+        <w:br/>
+      </w:r>
+      <w:r>
+        <w:rPr>
+          <w:rStyle w:val="CommentTok"/>
+        </w:rPr>
+        <w:t xml:space="preserve"># Calculate semi-partial correlation (i.e., part)</w:t>
+      </w:r>
+      <w:r>
+        <w:br/>
+      </w:r>
+      <w:r>
+        <w:rPr>
+          <w:rStyle w:val="CommentTok"/>
+        </w:rPr>
+        <w:t xml:space="preserve"># Remove missing values</w:t>
+      </w:r>
+      <w:r>
+        <w:br/>
+      </w:r>
+      <w:r>
+        <w:rPr>
+          <w:rStyle w:val="NormalTok"/>
+        </w:rPr>
+        <w:t xml:space="preserve">part &lt;-</w:t>
+      </w:r>
+      <w:r>
+        <w:rPr>
+          <w:rStyle w:val="StringTok"/>
+        </w:rPr>
+        <w:t xml:space="preserve"> </w:t>
+      </w:r>
+      <w:r>
+        <w:rPr>
+          <w:rStyle w:val="KeywordTok"/>
+        </w:rPr>
+        <w:t xml:space="preserve">spcor</w:t>
+      </w:r>
+      <w:r>
+        <w:rPr>
+          <w:rStyle w:val="NormalTok"/>
+        </w:rPr>
+        <w:t xml:space="preserve">(</w:t>
+      </w:r>
+      <w:r>
+        <w:rPr>
+          <w:rStyle w:val="KeywordTok"/>
+        </w:rPr>
+        <w:t xml:space="preserve">na.omit</w:t>
+      </w:r>
+      <w:r>
+        <w:rPr>
+          <w:rStyle w:val="NormalTok"/>
+        </w:rPr>
+        <w:t xml:space="preserve">(</w:t>
+      </w:r>
+      <w:r>
+        <w:rPr>
+          <w:rStyle w:val="KeywordTok"/>
+        </w:rPr>
+        <w:t xml:space="preserve">as.data.frame</w:t>
+      </w:r>
+      <w:r>
+        <w:rPr>
+          <w:rStyle w:val="NormalTok"/>
+        </w:rPr>
+        <w:t xml:space="preserve">(pisa_</w:t>
+      </w:r>
+      <w:r>
+        <w:rPr>
+          <w:rStyle w:val="DecValTok"/>
+        </w:rPr>
+        <w:t xml:space="preserve">3</w:t>
+      </w:r>
+      <w:r>
+        <w:rPr>
+          <w:rStyle w:val="NormalTok"/>
+        </w:rPr>
+        <w:t xml:space="preserve">)), </w:t>
+      </w:r>
+      <w:r>
+        <w:rPr>
+          <w:rStyle w:val="DataTypeTok"/>
+        </w:rPr>
+        <w:t xml:space="preserve">method =</w:t>
+      </w:r>
+      <w:r>
+        <w:rPr>
+          <w:rStyle w:val="NormalTok"/>
+        </w:rPr>
+        <w:t xml:space="preserve"> </w:t>
+      </w:r>
+      <w:r>
+        <w:rPr>
+          <w:rStyle w:val="StringTok"/>
+        </w:rPr>
+        <w:t xml:space="preserve">"pearson"</w:t>
+      </w:r>
+      <w:r>
+        <w:rPr>
+          <w:rStyle w:val="NormalTok"/>
+        </w:rPr>
+        <w:t xml:space="preserve">)</w:t>
+      </w:r>
+      <w:r>
+        <w:br/>
+      </w:r>
+      <w:r>
+        <w:rPr>
+          <w:rStyle w:val="NormalTok"/>
+        </w:rPr>
+        <w:t xml:space="preserve">part</w:t>
+      </w:r>
+    </w:p>
+    <w:p>
+      <w:pPr>
+        <w:pStyle w:val="SourceCode"/>
+      </w:pPr>
+      <w:r>
+        <w:rPr>
           <w:rStyle w:val="VerbatimChar"/>
         </w:rPr>
         <w:t xml:space="preserve">## $estimate</w:t>
@@ -2795,52 +2793,52 @@
         <w:rPr>
           <w:rStyle w:val="VerbatimChar"/>
         </w:rPr>
-        <w:t xml:space="preserve">##            math_score          ses    language  enjoy_math      gender</w:t>
-      </w:r>
-      <w:r>
-        <w:br/>
-      </w:r>
-      <w:r>
-        <w:rPr>
-          <w:rStyle w:val="VerbatimChar"/>
-        </w:rPr>
-        <w:t xml:space="preserve">## math_score 1.00000000  0.482515108 0.031543578  0.06892420 0.038743018</w:t>
-      </w:r>
-      <w:r>
-        <w:br/>
-      </w:r>
-      <w:r>
-        <w:rPr>
-          <w:rStyle w:val="VerbatimChar"/>
-        </w:rPr>
-        <w:t xml:space="preserve">## ses        0.47969178  1.000000000 0.040210691 -0.12373319 0.007309905</w:t>
-      </w:r>
-      <w:r>
-        <w:br/>
-      </w:r>
-      <w:r>
-        <w:rPr>
-          <w:rStyle w:val="VerbatimChar"/>
-        </w:rPr>
-        <w:t xml:space="preserve">## language   0.03606365  0.046243313 1.000000000  0.03294749 0.006582796</w:t>
-      </w:r>
-      <w:r>
-        <w:br/>
-      </w:r>
-      <w:r>
-        <w:rPr>
-          <w:rStyle w:val="VerbatimChar"/>
-        </w:rPr>
-        <w:t xml:space="preserve">## enjoy_math 0.07812423 -0.141074622 0.032664616  1.00000000 0.059851654</w:t>
-      </w:r>
-      <w:r>
-        <w:br/>
-      </w:r>
-      <w:r>
-        <w:rPr>
-          <w:rStyle w:val="VerbatimChar"/>
-        </w:rPr>
-        <w:t xml:space="preserve">## gender     0.04430790  0.008409073 0.006584751  0.06038789 1.000000000</w:t>
+        <w:t xml:space="preserve">##             math_score          ses     language  enjoy_math       gender</w:t>
+      </w:r>
+      <w:r>
+        <w:br/>
+      </w:r>
+      <w:r>
+        <w:rPr>
+          <w:rStyle w:val="VerbatimChar"/>
+        </w:rPr>
+        <w:t xml:space="preserve">## math_score  1.00000000  0.482515108  0.031543578  0.06892420 -0.038743018</w:t>
+      </w:r>
+      <w:r>
+        <w:br/>
+      </w:r>
+      <w:r>
+        <w:rPr>
+          <w:rStyle w:val="VerbatimChar"/>
+        </w:rPr>
+        <w:t xml:space="preserve">## ses         0.47969178  1.000000000  0.040210691 -0.12373319 -0.007309905</w:t>
+      </w:r>
+      <w:r>
+        <w:br/>
+      </w:r>
+      <w:r>
+        <w:rPr>
+          <w:rStyle w:val="VerbatimChar"/>
+        </w:rPr>
+        <w:t xml:space="preserve">## language    0.03606365  0.046243313  1.000000000  0.03294749 -0.006582796</w:t>
+      </w:r>
+      <w:r>
+        <w:br/>
+      </w:r>
+      <w:r>
+        <w:rPr>
+          <w:rStyle w:val="VerbatimChar"/>
+        </w:rPr>
+        <w:t xml:space="preserve">## enjoy_math  0.07812423 -0.141074622  0.032664616  1.00000000 -0.059851654</w:t>
+      </w:r>
+      <w:r>
+        <w:br/>
+      </w:r>
+      <w:r>
+        <w:rPr>
+          <w:rStyle w:val="VerbatimChar"/>
+        </w:rPr>
+        <w:t xml:space="preserve">## gender     -0.04430790 -0.008409073 -0.006584751 -0.06038789  1.000000000</w:t>
       </w:r>
       <w:r>
         <w:br/>
@@ -2939,52 +2937,52 @@
         <w:rPr>
           <w:rStyle w:val="VerbatimChar"/>
         </w:rPr>
-        <w:t xml:space="preserve">##            math_score        ses language enjoy_math    gender</w:t>
-      </w:r>
-      <w:r>
-        <w:br/>
-      </w:r>
-      <w:r>
-        <w:rPr>
-          <w:rStyle w:val="VerbatimChar"/>
-        </w:rPr>
-        <w:t xml:space="preserve">## math_score   0.000000 112.461929 6.442733  14.104210  7.915214</w:t>
-      </w:r>
-      <w:r>
-        <w:br/>
-      </w:r>
-      <w:r>
-        <w:rPr>
-          <w:rStyle w:val="VerbatimChar"/>
-        </w:rPr>
-        <w:t xml:space="preserve">## ses        111.606456   0.000000 8.215537 -25.455372  1.492335</w:t>
-      </w:r>
-      <w:r>
-        <w:br/>
-      </w:r>
-      <w:r>
-        <w:rPr>
-          <w:rStyle w:val="VerbatimChar"/>
-        </w:rPr>
-        <w:t xml:space="preserve">## language     7.367079   9.450544 0.000000   6.729784  1.343887</w:t>
-      </w:r>
-      <w:r>
-        <w:br/>
-      </w:r>
-      <w:r>
-        <w:rPr>
-          <w:rStyle w:val="VerbatimChar"/>
-        </w:rPr>
-        <w:t xml:space="preserve">## enjoy_math  15.997723 -29.090901 6.671944   0.000000 12.240480</w:t>
-      </w:r>
-      <w:r>
-        <w:br/>
-      </w:r>
-      <w:r>
-        <w:rPr>
-          <w:rStyle w:val="VerbatimChar"/>
-        </w:rPr>
-        <w:t xml:space="preserve">## gender       9.054217   1.716748 1.344286  12.350546  0.000000</w:t>
+        <w:t xml:space="preserve">##            math_score        ses  language enjoy_math     gender</w:t>
+      </w:r>
+      <w:r>
+        <w:br/>
+      </w:r>
+      <w:r>
+        <w:rPr>
+          <w:rStyle w:val="VerbatimChar"/>
+        </w:rPr>
+        <w:t xml:space="preserve">## math_score   0.000000 112.461929  6.442733  14.104210  -7.915214</w:t>
+      </w:r>
+      <w:r>
+        <w:br/>
+      </w:r>
+      <w:r>
+        <w:rPr>
+          <w:rStyle w:val="VerbatimChar"/>
+        </w:rPr>
+        <w:t xml:space="preserve">## ses        111.606456   0.000000  8.215537 -25.455372  -1.492335</w:t>
+      </w:r>
+      <w:r>
+        <w:br/>
+      </w:r>
+      <w:r>
+        <w:rPr>
+          <w:rStyle w:val="VerbatimChar"/>
+        </w:rPr>
+        <w:t xml:space="preserve">## language     7.367079   9.450544  0.000000   6.729784  -1.343887</w:t>
+      </w:r>
+      <w:r>
+        <w:br/>
+      </w:r>
+      <w:r>
+        <w:rPr>
+          <w:rStyle w:val="VerbatimChar"/>
+        </w:rPr>
+        <w:t xml:space="preserve">## enjoy_math  15.997723 -29.090901  6.671944   0.000000 -12.240480</w:t>
+      </w:r>
+      <w:r>
+        <w:br/>
+      </w:r>
+      <w:r>
+        <w:rPr>
+          <w:rStyle w:val="VerbatimChar"/>
+        </w:rPr>
+        <w:t xml:space="preserve">## gender      -9.054217  -1.716748 -1.344286 -12.350546   0.000000</w:t>
       </w:r>
       <w:r>
         <w:br/>
@@ -3211,7 +3209,7 @@
         <w:rPr>
           <w:rStyle w:val="VerbatimChar"/>
         </w:rPr>
-        <w:t xml:space="preserve">## (Intercept) 449.3502     1.1874 378.429  &lt; 2e-16 ***</w:t>
+        <w:t xml:space="preserve">## (Intercept) 456.6267     1.2423 367.579  &lt; 2e-16 ***</w:t>
       </w:r>
       <w:r>
         <w:br/>
@@ -3229,7 +3227,7 @@
         <w:rPr>
           <w:rStyle w:val="VerbatimChar"/>
         </w:rPr>
-        <w:t xml:space="preserve">## gender        7.2765     0.8016   9.077  &lt; 2e-16 ***</w:t>
+        <w:t xml:space="preserve">## gender       -7.2765     0.8016  -9.077  &lt; 2e-16 ***</w:t>
       </w:r>
       <w:r>
         <w:br/>
@@ -3356,7 +3354,7 @@
         <w:rPr>
           <w:rStyle w:val="VerbatimChar"/>
         </w:rPr>
-        <w:t xml:space="preserve">## (Intercept) 447.022873 451.677573</w:t>
+        <w:t xml:space="preserve">## (Intercept) 454.191858 459.061551</w:t>
       </w:r>
       <w:r>
         <w:br/>
@@ -3374,7 +3372,7 @@
         <w:rPr>
           <w:rStyle w:val="VerbatimChar"/>
         </w:rPr>
-        <w:t xml:space="preserve">## gender        5.705252   8.847711</w:t>
+        <w:t xml:space="preserve">## gender       -8.847711  -5.705252</w:t>
       </w:r>
       <w:r>
         <w:br/>
@@ -4027,7 +4025,7 @@
         <w:pStyle w:val="BodyText"/>
       </w:pPr>
       <w:r>
-        <w:t xml:space="preserve">Partial correlations were conducted to examine the unique contributions to the overall variance in math scores. Results indicated that standardized socioeconomic status explained 23.01% of the variance in math achievement, speaking a language different from the test explained 0.13%, student enjoyment of math explained 0.61%, and being female explained 0.2%. Therefore, only socioeconomic status explained a meaningful amount of the variance in math achievement.</w:t>
+        <w:t xml:space="preserve">Part correlations were conducted to examine the unique contributions to the overall variance in math scores. Part correlations were squared to determine the unique variance. Results indicated that standardized socioeconomic status explained 23.01% of the variance in math achievement, speaking a language different from the test explained 0.13%, student enjoyment of math explained 0.61%, and being female explained 0.2%. Therefore, only socioeconomic status explained a meaningful amount of the variance in math achievement.</w:t>
       </w:r>
     </w:p>
     <w:p>

</xml_diff>